<commit_message>
Start building login form
</commit_message>
<xml_diff>
--- a/Description.docx
+++ b/Description.docx
@@ -267,6 +267,7 @@
                 <w:szCs w:val="28"/>
               </w:rPr>
             </w:pPr>
+            <w:proofErr w:type="spellStart"/>
             <w:r>
               <w:rPr>
                 <w:rFonts w:asciiTheme="minorBidi" w:hAnsiTheme="minorBidi"/>
@@ -275,6 +276,7 @@
               </w:rPr>
               <w:t>Heba</w:t>
             </w:r>
+            <w:proofErr w:type="spellEnd"/>
           </w:p>
         </w:tc>
       </w:tr>
@@ -352,6 +354,7 @@
                 <w:szCs w:val="28"/>
               </w:rPr>
             </w:pPr>
+            <w:proofErr w:type="spellStart"/>
             <w:r>
               <w:rPr>
                 <w:rFonts w:asciiTheme="minorBidi" w:hAnsiTheme="minorBidi"/>
@@ -360,6 +363,7 @@
               </w:rPr>
               <w:t>Linah</w:t>
             </w:r>
+            <w:proofErr w:type="spellEnd"/>
           </w:p>
         </w:tc>
       </w:tr>
@@ -387,6 +391,23 @@
               </w:rPr>
               <w:t>Questions insert-update-delete</w:t>
             </w:r>
+            <w:r>
+              <w:rPr>
+                <w:rFonts w:asciiTheme="minorBidi" w:hAnsiTheme="minorBidi"/>
+                <w:sz w:val="28"/>
+                <w:szCs w:val="28"/>
+              </w:rPr>
+              <w:t xml:space="preserve"> </w:t>
+            </w:r>
+            <w:r>
+              <w:rPr>
+                <w:rFonts w:asciiTheme="minorBidi" w:hAnsiTheme="minorBidi"/>
+                <w:color w:val="FF0000"/>
+                <w:sz w:val="28"/>
+                <w:szCs w:val="28"/>
+              </w:rPr>
+              <w:t>(Done)</w:t>
+            </w:r>
           </w:p>
         </w:tc>
         <w:tc>
@@ -437,6 +458,7 @@
                 <w:szCs w:val="28"/>
               </w:rPr>
             </w:pPr>
+            <w:proofErr w:type="spellStart"/>
             <w:r>
               <w:rPr>
                 <w:rFonts w:asciiTheme="minorBidi" w:hAnsiTheme="minorBidi"/>
@@ -445,6 +467,7 @@
               </w:rPr>
               <w:t>Essawy</w:t>
             </w:r>
+            <w:proofErr w:type="spellEnd"/>
           </w:p>
         </w:tc>
       </w:tr>
@@ -522,6 +545,7 @@
                 <w:szCs w:val="28"/>
               </w:rPr>
             </w:pPr>
+            <w:proofErr w:type="spellStart"/>
             <w:r>
               <w:rPr>
                 <w:rFonts w:asciiTheme="minorBidi" w:hAnsiTheme="minorBidi"/>
@@ -530,6 +554,7 @@
               </w:rPr>
               <w:t>Linah</w:t>
             </w:r>
+            <w:proofErr w:type="spellEnd"/>
           </w:p>
         </w:tc>
       </w:tr>
@@ -607,6 +632,7 @@
                 <w:szCs w:val="28"/>
               </w:rPr>
             </w:pPr>
+            <w:proofErr w:type="spellStart"/>
             <w:r>
               <w:rPr>
                 <w:rFonts w:asciiTheme="minorBidi" w:hAnsiTheme="minorBidi"/>
@@ -615,6 +641,7 @@
               </w:rPr>
               <w:t>Wafaa</w:t>
             </w:r>
+            <w:proofErr w:type="spellEnd"/>
           </w:p>
         </w:tc>
       </w:tr>
@@ -692,6 +719,7 @@
                 <w:szCs w:val="28"/>
               </w:rPr>
             </w:pPr>
+            <w:proofErr w:type="spellStart"/>
             <w:r>
               <w:rPr>
                 <w:rFonts w:asciiTheme="minorBidi" w:hAnsiTheme="minorBidi"/>
@@ -700,6 +728,7 @@
               </w:rPr>
               <w:t>Wafaa</w:t>
             </w:r>
+            <w:proofErr w:type="spellEnd"/>
           </w:p>
         </w:tc>
       </w:tr>
@@ -777,6 +806,7 @@
                 <w:szCs w:val="28"/>
               </w:rPr>
             </w:pPr>
+            <w:proofErr w:type="spellStart"/>
             <w:r>
               <w:rPr>
                 <w:rFonts w:asciiTheme="minorBidi" w:hAnsiTheme="minorBidi"/>
@@ -785,6 +815,7 @@
               </w:rPr>
               <w:t>Essawy</w:t>
             </w:r>
+            <w:proofErr w:type="spellEnd"/>
           </w:p>
         </w:tc>
       </w:tr>
@@ -870,6 +901,7 @@
                 <w:szCs w:val="28"/>
               </w:rPr>
             </w:pPr>
+            <w:proofErr w:type="spellStart"/>
             <w:r>
               <w:rPr>
                 <w:rFonts w:asciiTheme="minorBidi" w:hAnsiTheme="minorBidi"/>
@@ -878,6 +910,7 @@
               </w:rPr>
               <w:t>Wafaa</w:t>
             </w:r>
+            <w:proofErr w:type="spellEnd"/>
           </w:p>
         </w:tc>
       </w:tr>
@@ -955,6 +988,7 @@
                 <w:szCs w:val="28"/>
               </w:rPr>
             </w:pPr>
+            <w:proofErr w:type="spellStart"/>
             <w:r>
               <w:rPr>
                 <w:rFonts w:asciiTheme="minorBidi" w:hAnsiTheme="minorBidi"/>
@@ -963,6 +997,7 @@
               </w:rPr>
               <w:t>Essawy</w:t>
             </w:r>
+            <w:proofErr w:type="spellEnd"/>
           </w:p>
         </w:tc>
       </w:tr>
@@ -1048,6 +1083,7 @@
                 <w:szCs w:val="28"/>
               </w:rPr>
             </w:pPr>
+            <w:proofErr w:type="spellStart"/>
             <w:r>
               <w:rPr>
                 <w:rFonts w:asciiTheme="minorBidi" w:hAnsiTheme="minorBidi"/>
@@ -1056,6 +1092,7 @@
               </w:rPr>
               <w:t>Wafaa</w:t>
             </w:r>
+            <w:proofErr w:type="spellEnd"/>
           </w:p>
         </w:tc>
       </w:tr>
@@ -1133,6 +1170,7 @@
                 <w:szCs w:val="28"/>
               </w:rPr>
             </w:pPr>
+            <w:proofErr w:type="spellStart"/>
             <w:r>
               <w:rPr>
                 <w:rFonts w:asciiTheme="minorBidi" w:hAnsiTheme="minorBidi"/>
@@ -1141,6 +1179,7 @@
               </w:rPr>
               <w:t>Linah</w:t>
             </w:r>
+            <w:proofErr w:type="spellEnd"/>
           </w:p>
         </w:tc>
       </w:tr>
@@ -1218,6 +1257,7 @@
                 <w:szCs w:val="28"/>
               </w:rPr>
             </w:pPr>
+            <w:proofErr w:type="spellStart"/>
             <w:r>
               <w:rPr>
                 <w:rFonts w:asciiTheme="minorBidi" w:hAnsiTheme="minorBidi"/>
@@ -1226,6 +1266,7 @@
               </w:rPr>
               <w:t>Heba</w:t>
             </w:r>
+            <w:proofErr w:type="spellEnd"/>
           </w:p>
         </w:tc>
       </w:tr>
@@ -1303,6 +1344,7 @@
                 <w:szCs w:val="28"/>
               </w:rPr>
             </w:pPr>
+            <w:proofErr w:type="spellStart"/>
             <w:r>
               <w:rPr>
                 <w:rFonts w:asciiTheme="minorBidi" w:hAnsiTheme="minorBidi"/>
@@ -1311,6 +1353,7 @@
               </w:rPr>
               <w:t>Heba</w:t>
             </w:r>
+            <w:proofErr w:type="spellEnd"/>
           </w:p>
         </w:tc>
       </w:tr>
@@ -1388,6 +1431,7 @@
                 <w:szCs w:val="28"/>
               </w:rPr>
             </w:pPr>
+            <w:proofErr w:type="spellStart"/>
             <w:r>
               <w:rPr>
                 <w:rFonts w:asciiTheme="minorBidi" w:hAnsiTheme="minorBidi"/>
@@ -1396,6 +1440,7 @@
               </w:rPr>
               <w:t>Heba</w:t>
             </w:r>
+            <w:proofErr w:type="spellEnd"/>
           </w:p>
         </w:tc>
       </w:tr>
@@ -1473,6 +1518,7 @@
                 <w:szCs w:val="28"/>
               </w:rPr>
             </w:pPr>
+            <w:proofErr w:type="spellStart"/>
             <w:r>
               <w:rPr>
                 <w:rFonts w:asciiTheme="minorBidi" w:hAnsiTheme="minorBidi"/>
@@ -1481,6 +1527,7 @@
               </w:rPr>
               <w:t>Heba</w:t>
             </w:r>
+            <w:proofErr w:type="spellEnd"/>
           </w:p>
         </w:tc>
       </w:tr>
@@ -1558,6 +1605,7 @@
                 <w:szCs w:val="28"/>
               </w:rPr>
             </w:pPr>
+            <w:proofErr w:type="spellStart"/>
             <w:r>
               <w:rPr>
                 <w:rFonts w:asciiTheme="minorBidi" w:hAnsiTheme="minorBidi"/>
@@ -1566,6 +1614,7 @@
               </w:rPr>
               <w:t>Wafaa</w:t>
             </w:r>
+            <w:proofErr w:type="spellEnd"/>
           </w:p>
         </w:tc>
       </w:tr>
@@ -1591,8 +1640,18 @@
                 <w:sz w:val="28"/>
                 <w:szCs w:val="28"/>
               </w:rPr>
-              <w:t>Students have corrective exam by dept</w:t>
-            </w:r>
+              <w:t xml:space="preserve">Students have corrective exam by </w:t>
+            </w:r>
+            <w:proofErr w:type="spellStart"/>
+            <w:r>
+              <w:rPr>
+                <w:rFonts w:asciiTheme="minorBidi" w:hAnsiTheme="minorBidi"/>
+                <w:sz w:val="28"/>
+                <w:szCs w:val="28"/>
+              </w:rPr>
+              <w:t>dept</w:t>
+            </w:r>
+            <w:proofErr w:type="spellEnd"/>
           </w:p>
         </w:tc>
         <w:tc>
@@ -1643,6 +1702,7 @@
                 <w:szCs w:val="28"/>
               </w:rPr>
             </w:pPr>
+            <w:proofErr w:type="spellStart"/>
             <w:r>
               <w:rPr>
                 <w:rFonts w:asciiTheme="minorBidi" w:hAnsiTheme="minorBidi"/>
@@ -1651,6 +1711,7 @@
               </w:rPr>
               <w:t>Heba</w:t>
             </w:r>
+            <w:proofErr w:type="spellEnd"/>
           </w:p>
         </w:tc>
       </w:tr>
@@ -1728,6 +1789,7 @@
                 <w:szCs w:val="28"/>
               </w:rPr>
             </w:pPr>
+            <w:proofErr w:type="spellStart"/>
             <w:r>
               <w:rPr>
                 <w:rFonts w:asciiTheme="minorBidi" w:hAnsiTheme="minorBidi"/>
@@ -1736,6 +1798,7 @@
               </w:rPr>
               <w:t>Heba</w:t>
             </w:r>
+            <w:proofErr w:type="spellEnd"/>
           </w:p>
         </w:tc>
       </w:tr>
@@ -1813,6 +1876,7 @@
                 <w:szCs w:val="28"/>
               </w:rPr>
             </w:pPr>
+            <w:proofErr w:type="spellStart"/>
             <w:r>
               <w:rPr>
                 <w:rFonts w:asciiTheme="minorBidi" w:hAnsiTheme="minorBidi"/>
@@ -1821,6 +1885,7 @@
               </w:rPr>
               <w:t>Heba</w:t>
             </w:r>
+            <w:proofErr w:type="spellEnd"/>
           </w:p>
         </w:tc>
       </w:tr>
@@ -1898,6 +1963,7 @@
                 <w:szCs w:val="28"/>
               </w:rPr>
             </w:pPr>
+            <w:proofErr w:type="spellStart"/>
             <w:r>
               <w:rPr>
                 <w:rFonts w:asciiTheme="minorBidi" w:hAnsiTheme="minorBidi"/>
@@ -1906,6 +1972,7 @@
               </w:rPr>
               <w:t>Essawy</w:t>
             </w:r>
+            <w:proofErr w:type="spellEnd"/>
           </w:p>
         </w:tc>
       </w:tr>
@@ -1983,6 +2050,7 @@
                 <w:szCs w:val="28"/>
               </w:rPr>
             </w:pPr>
+            <w:proofErr w:type="spellStart"/>
             <w:r>
               <w:rPr>
                 <w:rFonts w:asciiTheme="minorBidi" w:hAnsiTheme="minorBidi"/>
@@ -1991,6 +2059,7 @@
               </w:rPr>
               <w:t>Linah</w:t>
             </w:r>
+            <w:proofErr w:type="spellEnd"/>
           </w:p>
         </w:tc>
       </w:tr>
@@ -2077,6 +2146,7 @@
                 <w:szCs w:val="28"/>
               </w:rPr>
             </w:pPr>
+            <w:proofErr w:type="spellStart"/>
             <w:r>
               <w:rPr>
                 <w:rFonts w:asciiTheme="minorBidi" w:hAnsiTheme="minorBidi"/>
@@ -2085,6 +2155,7 @@
               </w:rPr>
               <w:t>Linah</w:t>
             </w:r>
+            <w:proofErr w:type="spellEnd"/>
           </w:p>
         </w:tc>
       </w:tr>
@@ -2170,6 +2241,7 @@
                 <w:szCs w:val="28"/>
               </w:rPr>
             </w:pPr>
+            <w:proofErr w:type="spellStart"/>
             <w:r>
               <w:rPr>
                 <w:rFonts w:asciiTheme="minorBidi" w:hAnsiTheme="minorBidi"/>
@@ -2178,6 +2250,7 @@
               </w:rPr>
               <w:t>Linah</w:t>
             </w:r>
+            <w:proofErr w:type="spellEnd"/>
           </w:p>
         </w:tc>
       </w:tr>
@@ -2263,6 +2336,7 @@
                 <w:szCs w:val="28"/>
               </w:rPr>
             </w:pPr>
+            <w:proofErr w:type="spellStart"/>
             <w:r>
               <w:rPr>
                 <w:rFonts w:asciiTheme="minorBidi" w:hAnsiTheme="minorBidi"/>
@@ -2271,6 +2345,7 @@
               </w:rPr>
               <w:t>Essawy</w:t>
             </w:r>
+            <w:proofErr w:type="spellEnd"/>
           </w:p>
         </w:tc>
       </w:tr>
@@ -2356,6 +2431,7 @@
                 <w:szCs w:val="28"/>
               </w:rPr>
             </w:pPr>
+            <w:proofErr w:type="spellStart"/>
             <w:r>
               <w:rPr>
                 <w:rFonts w:asciiTheme="minorBidi" w:hAnsiTheme="minorBidi"/>
@@ -2364,6 +2440,7 @@
               </w:rPr>
               <w:t>Wafaa</w:t>
             </w:r>
+            <w:proofErr w:type="spellEnd"/>
           </w:p>
         </w:tc>
       </w:tr>
@@ -2391,6 +2468,23 @@
               </w:rPr>
               <w:t>Generate exam (Exam criteria)</w:t>
             </w:r>
+            <w:r>
+              <w:rPr>
+                <w:rFonts w:asciiTheme="minorBidi" w:hAnsiTheme="minorBidi"/>
+                <w:sz w:val="28"/>
+                <w:szCs w:val="28"/>
+              </w:rPr>
+              <w:t xml:space="preserve"> </w:t>
+            </w:r>
+            <w:r>
+              <w:rPr>
+                <w:rFonts w:asciiTheme="minorBidi" w:hAnsiTheme="minorBidi"/>
+                <w:color w:val="FF0000"/>
+                <w:sz w:val="28"/>
+                <w:szCs w:val="28"/>
+              </w:rPr>
+              <w:t>(Done)</w:t>
+            </w:r>
           </w:p>
         </w:tc>
         <w:tc>
@@ -2449,6 +2543,8 @@
                 <w:szCs w:val="28"/>
               </w:rPr>
             </w:pPr>
+            <w:bookmarkStart w:id="0" w:name="_GoBack"/>
+            <w:proofErr w:type="spellStart"/>
             <w:r>
               <w:rPr>
                 <w:rFonts w:asciiTheme="minorBidi" w:hAnsiTheme="minorBidi"/>
@@ -2457,6 +2553,8 @@
               </w:rPr>
               <w:t>Essawy</w:t>
             </w:r>
+            <w:bookmarkEnd w:id="0"/>
+            <w:proofErr w:type="spellEnd"/>
           </w:p>
         </w:tc>
       </w:tr>
@@ -2542,6 +2640,7 @@
                 <w:szCs w:val="28"/>
               </w:rPr>
             </w:pPr>
+            <w:proofErr w:type="spellStart"/>
             <w:r>
               <w:rPr>
                 <w:rFonts w:asciiTheme="minorBidi" w:hAnsiTheme="minorBidi"/>
@@ -2550,8 +2649,7 @@
               </w:rPr>
               <w:t>Linah</w:t>
             </w:r>
-            <w:bookmarkStart w:id="0" w:name="_GoBack"/>
-            <w:bookmarkEnd w:id="0"/>
+            <w:proofErr w:type="spellEnd"/>
           </w:p>
         </w:tc>
       </w:tr>
@@ -2629,6 +2727,7 @@
                 <w:szCs w:val="28"/>
               </w:rPr>
             </w:pPr>
+            <w:proofErr w:type="spellStart"/>
             <w:r>
               <w:rPr>
                 <w:rFonts w:asciiTheme="minorBidi" w:hAnsiTheme="minorBidi"/>
@@ -2637,6 +2736,7 @@
               </w:rPr>
               <w:t>Heba</w:t>
             </w:r>
+            <w:proofErr w:type="spellEnd"/>
           </w:p>
         </w:tc>
       </w:tr>
@@ -2731,6 +2831,7 @@
                 <w:szCs w:val="28"/>
               </w:rPr>
             </w:pPr>
+            <w:proofErr w:type="spellStart"/>
             <w:r>
               <w:rPr>
                 <w:rFonts w:asciiTheme="minorBidi" w:hAnsiTheme="minorBidi"/>
@@ -2739,6 +2840,7 @@
               </w:rPr>
               <w:t>Wafaa</w:t>
             </w:r>
+            <w:proofErr w:type="spellEnd"/>
           </w:p>
         </w:tc>
       </w:tr>
@@ -2764,7 +2866,43 @@
                 <w:sz w:val="28"/>
                 <w:szCs w:val="28"/>
               </w:rPr>
-              <w:t>Display all Quetions data(Desc,Grade,answers and model answer) per course</w:t>
+              <w:t xml:space="preserve">Display all </w:t>
+            </w:r>
+            <w:proofErr w:type="spellStart"/>
+            <w:r>
+              <w:rPr>
+                <w:rFonts w:asciiTheme="minorBidi" w:hAnsiTheme="minorBidi"/>
+                <w:sz w:val="28"/>
+                <w:szCs w:val="28"/>
+              </w:rPr>
+              <w:t>Quetions</w:t>
+            </w:r>
+            <w:proofErr w:type="spellEnd"/>
+            <w:r>
+              <w:rPr>
+                <w:rFonts w:asciiTheme="minorBidi" w:hAnsiTheme="minorBidi"/>
+                <w:sz w:val="28"/>
+                <w:szCs w:val="28"/>
+              </w:rPr>
+              <w:t xml:space="preserve"> data(</w:t>
+            </w:r>
+            <w:proofErr w:type="spellStart"/>
+            <w:r>
+              <w:rPr>
+                <w:rFonts w:asciiTheme="minorBidi" w:hAnsiTheme="minorBidi"/>
+                <w:sz w:val="28"/>
+                <w:szCs w:val="28"/>
+              </w:rPr>
+              <w:t>Desc,Grade,answers</w:t>
+            </w:r>
+            <w:proofErr w:type="spellEnd"/>
+            <w:r>
+              <w:rPr>
+                <w:rFonts w:asciiTheme="minorBidi" w:hAnsiTheme="minorBidi"/>
+                <w:sz w:val="28"/>
+                <w:szCs w:val="28"/>
+              </w:rPr>
+              <w:t xml:space="preserve"> and model answer) per course</w:t>
             </w:r>
           </w:p>
           <w:p>
@@ -2833,6 +2971,7 @@
                 <w:szCs w:val="28"/>
               </w:rPr>
             </w:pPr>
+            <w:proofErr w:type="spellStart"/>
             <w:r>
               <w:rPr>
                 <w:rFonts w:asciiTheme="minorBidi" w:hAnsiTheme="minorBidi"/>
@@ -2841,6 +2980,7 @@
               </w:rPr>
               <w:t>Linah</w:t>
             </w:r>
+            <w:proofErr w:type="spellEnd"/>
           </w:p>
         </w:tc>
       </w:tr>
@@ -2891,6 +3031,7 @@
                 <w:szCs w:val="28"/>
               </w:rPr>
             </w:pPr>
+            <w:proofErr w:type="spellStart"/>
             <w:r>
               <w:rPr>
                 <w:rFonts w:asciiTheme="minorBidi" w:hAnsiTheme="minorBidi"/>
@@ -2899,6 +3040,7 @@
               </w:rPr>
               <w:t>Student&amp;admin</w:t>
             </w:r>
+            <w:proofErr w:type="spellEnd"/>
           </w:p>
         </w:tc>
         <w:tc>
@@ -2935,6 +3077,7 @@
                 <w:szCs w:val="28"/>
               </w:rPr>
             </w:pPr>
+            <w:proofErr w:type="spellStart"/>
             <w:r>
               <w:rPr>
                 <w:rFonts w:asciiTheme="minorBidi" w:hAnsiTheme="minorBidi"/>
@@ -2943,6 +3086,7 @@
               </w:rPr>
               <w:t>Linah</w:t>
             </w:r>
+            <w:proofErr w:type="spellEnd"/>
           </w:p>
         </w:tc>
       </w:tr>
@@ -2993,6 +3137,7 @@
                 <w:szCs w:val="28"/>
               </w:rPr>
             </w:pPr>
+            <w:proofErr w:type="spellStart"/>
             <w:r>
               <w:rPr>
                 <w:rFonts w:asciiTheme="minorBidi" w:hAnsiTheme="minorBidi"/>
@@ -3001,6 +3146,7 @@
               </w:rPr>
               <w:t>Student&amp;admin</w:t>
             </w:r>
+            <w:proofErr w:type="spellEnd"/>
           </w:p>
         </w:tc>
         <w:tc>
@@ -3037,6 +3183,7 @@
                 <w:szCs w:val="28"/>
               </w:rPr>
             </w:pPr>
+            <w:proofErr w:type="spellStart"/>
             <w:r>
               <w:rPr>
                 <w:rFonts w:asciiTheme="minorBidi" w:hAnsiTheme="minorBidi"/>
@@ -3045,6 +3192,7 @@
               </w:rPr>
               <w:t>Wafaa</w:t>
             </w:r>
+            <w:proofErr w:type="spellEnd"/>
           </w:p>
         </w:tc>
       </w:tr>
@@ -3379,7 +3527,7 @@
     <w:lsdException w:name="Table Web 2" w:semiHidden="1" w:unhideWhenUsed="1"/>
     <w:lsdException w:name="Table Web 3" w:semiHidden="1" w:unhideWhenUsed="1"/>
     <w:lsdException w:name="Balloon Text" w:semiHidden="1" w:unhideWhenUsed="1"/>
-    <w:lsdException w:name="Table Grid" w:semiHidden="1" w:uiPriority="39" w:unhideWhenUsed="1"/>
+    <w:lsdException w:name="Table Grid" w:uiPriority="39"/>
     <w:lsdException w:name="Table Theme" w:semiHidden="1" w:unhideWhenUsed="1"/>
     <w:lsdException w:name="Placeholder Text" w:semiHidden="1"/>
     <w:lsdException w:name="No Spacing" w:uiPriority="1" w:qFormat="1"/>

</xml_diff>

<commit_message>
Fix masterpage of insert pages
</commit_message>
<xml_diff>
--- a/Description.docx
+++ b/Description.docx
@@ -391,23 +391,6 @@
               </w:rPr>
               <w:t>Questions insert-update-delete</w:t>
             </w:r>
-            <w:r>
-              <w:rPr>
-                <w:rFonts w:asciiTheme="minorBidi" w:hAnsiTheme="minorBidi"/>
-                <w:sz w:val="28"/>
-                <w:szCs w:val="28"/>
-              </w:rPr>
-              <w:t xml:space="preserve"> </w:t>
-            </w:r>
-            <w:r>
-              <w:rPr>
-                <w:rFonts w:asciiTheme="minorBidi" w:hAnsiTheme="minorBidi"/>
-                <w:color w:val="FF0000"/>
-                <w:sz w:val="28"/>
-                <w:szCs w:val="28"/>
-              </w:rPr>
-              <w:t>(Done)</w:t>
-            </w:r>
           </w:p>
         </w:tc>
         <w:tc>
@@ -2468,23 +2451,8 @@
               </w:rPr>
               <w:t>Generate exam (Exam criteria)</w:t>
             </w:r>
-            <w:r>
-              <w:rPr>
-                <w:rFonts w:asciiTheme="minorBidi" w:hAnsiTheme="minorBidi"/>
-                <w:sz w:val="28"/>
-                <w:szCs w:val="28"/>
-              </w:rPr>
-              <w:t xml:space="preserve"> </w:t>
-            </w:r>
-            <w:r>
-              <w:rPr>
-                <w:rFonts w:asciiTheme="minorBidi" w:hAnsiTheme="minorBidi"/>
-                <w:color w:val="FF0000"/>
-                <w:sz w:val="28"/>
-                <w:szCs w:val="28"/>
-              </w:rPr>
-              <w:t>(Done)</w:t>
-            </w:r>
+            <w:bookmarkStart w:id="0" w:name="_GoBack"/>
+            <w:bookmarkEnd w:id="0"/>
           </w:p>
         </w:tc>
         <w:tc>
@@ -2543,7 +2511,6 @@
                 <w:szCs w:val="28"/>
               </w:rPr>
             </w:pPr>
-            <w:bookmarkStart w:id="0" w:name="_GoBack"/>
             <w:proofErr w:type="spellStart"/>
             <w:r>
               <w:rPr>
@@ -2553,7 +2520,6 @@
               </w:rPr>
               <w:t>Essawy</w:t>
             </w:r>
-            <w:bookmarkEnd w:id="0"/>
             <w:proofErr w:type="spellEnd"/>
           </w:p>
         </w:tc>

</xml_diff>

<commit_message>
Rename files & fix buges
</commit_message>
<xml_diff>
--- a/Description.docx
+++ b/Description.docx
@@ -935,6 +935,14 @@
                 <w:szCs w:val="28"/>
               </w:rPr>
             </w:pPr>
+            <w:r>
+              <w:rPr>
+                <w:rFonts w:asciiTheme="minorBidi" w:hAnsiTheme="minorBidi"/>
+                <w:sz w:val="28"/>
+                <w:szCs w:val="28"/>
+              </w:rPr>
+              <w:t>Any one</w:t>
+            </w:r>
           </w:p>
         </w:tc>
         <w:tc>
@@ -1204,6 +1212,16 @@
                 <w:szCs w:val="28"/>
               </w:rPr>
             </w:pPr>
+            <w:r>
+              <w:rPr>
+                <w:rFonts w:asciiTheme="minorBidi" w:hAnsiTheme="minorBidi"/>
+                <w:sz w:val="28"/>
+                <w:szCs w:val="28"/>
+              </w:rPr>
+              <w:t>Instructor</w:t>
+            </w:r>
+            <w:bookmarkStart w:id="0" w:name="_GoBack"/>
+            <w:bookmarkEnd w:id="0"/>
           </w:p>
         </w:tc>
         <w:tc>
@@ -1291,6 +1309,14 @@
                 <w:szCs w:val="28"/>
               </w:rPr>
             </w:pPr>
+            <w:r>
+              <w:rPr>
+                <w:rFonts w:asciiTheme="minorBidi" w:hAnsiTheme="minorBidi"/>
+                <w:sz w:val="28"/>
+                <w:szCs w:val="28"/>
+              </w:rPr>
+              <w:t>Student</w:t>
+            </w:r>
           </w:p>
         </w:tc>
         <w:tc>
@@ -1378,6 +1404,14 @@
                 <w:szCs w:val="28"/>
               </w:rPr>
             </w:pPr>
+            <w:r>
+              <w:rPr>
+                <w:rFonts w:asciiTheme="minorBidi" w:hAnsiTheme="minorBidi"/>
+                <w:sz w:val="28"/>
+                <w:szCs w:val="28"/>
+              </w:rPr>
+              <w:t>Student</w:t>
+            </w:r>
           </w:p>
         </w:tc>
         <w:tc>
@@ -1465,6 +1499,14 @@
                 <w:szCs w:val="28"/>
               </w:rPr>
             </w:pPr>
+            <w:r>
+              <w:rPr>
+                <w:rFonts w:asciiTheme="minorBidi" w:hAnsiTheme="minorBidi"/>
+                <w:sz w:val="28"/>
+                <w:szCs w:val="28"/>
+              </w:rPr>
+              <w:t>Student</w:t>
+            </w:r>
           </w:p>
         </w:tc>
         <w:tc>
@@ -1552,6 +1594,14 @@
                 <w:szCs w:val="28"/>
               </w:rPr>
             </w:pPr>
+            <w:r>
+              <w:rPr>
+                <w:rFonts w:asciiTheme="minorBidi" w:hAnsiTheme="minorBidi"/>
+                <w:sz w:val="28"/>
+                <w:szCs w:val="28"/>
+              </w:rPr>
+              <w:t>Instructor</w:t>
+            </w:r>
           </w:p>
         </w:tc>
         <w:tc>
@@ -1649,6 +1699,14 @@
                 <w:szCs w:val="28"/>
               </w:rPr>
             </w:pPr>
+            <w:r>
+              <w:rPr>
+                <w:rFonts w:asciiTheme="minorBidi" w:hAnsiTheme="minorBidi"/>
+                <w:sz w:val="28"/>
+                <w:szCs w:val="28"/>
+              </w:rPr>
+              <w:t>Instructor</w:t>
+            </w:r>
           </w:p>
         </w:tc>
         <w:tc>
@@ -1736,6 +1794,14 @@
                 <w:szCs w:val="28"/>
               </w:rPr>
             </w:pPr>
+            <w:r>
+              <w:rPr>
+                <w:rFonts w:asciiTheme="minorBidi" w:hAnsiTheme="minorBidi"/>
+                <w:sz w:val="28"/>
+                <w:szCs w:val="28"/>
+              </w:rPr>
+              <w:t>Instructor</w:t>
+            </w:r>
           </w:p>
         </w:tc>
         <w:tc>
@@ -1823,6 +1889,14 @@
                 <w:szCs w:val="28"/>
               </w:rPr>
             </w:pPr>
+            <w:r>
+              <w:rPr>
+                <w:rFonts w:asciiTheme="minorBidi" w:hAnsiTheme="minorBidi"/>
+                <w:sz w:val="28"/>
+                <w:szCs w:val="28"/>
+              </w:rPr>
+              <w:t>Instructor</w:t>
+            </w:r>
           </w:p>
         </w:tc>
         <w:tc>
@@ -1910,6 +1984,14 @@
                 <w:szCs w:val="28"/>
               </w:rPr>
             </w:pPr>
+            <w:r>
+              <w:rPr>
+                <w:rFonts w:asciiTheme="minorBidi" w:hAnsiTheme="minorBidi"/>
+                <w:sz w:val="28"/>
+                <w:szCs w:val="28"/>
+              </w:rPr>
+              <w:t>Any one</w:t>
+            </w:r>
           </w:p>
         </w:tc>
         <w:tc>
@@ -1997,6 +2079,14 @@
                 <w:szCs w:val="28"/>
               </w:rPr>
             </w:pPr>
+            <w:r>
+              <w:rPr>
+                <w:rFonts w:asciiTheme="minorBidi" w:hAnsiTheme="minorBidi"/>
+                <w:sz w:val="28"/>
+                <w:szCs w:val="28"/>
+              </w:rPr>
+              <w:t>Admin</w:t>
+            </w:r>
           </w:p>
         </w:tc>
         <w:tc>
@@ -2451,8 +2541,6 @@
               </w:rPr>
               <w:t>Generate exam (Exam criteria)</w:t>
             </w:r>
-            <w:bookmarkStart w:id="0" w:name="_GoBack"/>
-            <w:bookmarkEnd w:id="0"/>
           </w:p>
         </w:tc>
         <w:tc>
@@ -2657,6 +2745,14 @@
                 <w:szCs w:val="28"/>
               </w:rPr>
             </w:pPr>
+            <w:r>
+              <w:rPr>
+                <w:rFonts w:asciiTheme="minorBidi" w:hAnsiTheme="minorBidi"/>
+                <w:sz w:val="28"/>
+                <w:szCs w:val="28"/>
+              </w:rPr>
+              <w:t>Instructor</w:t>
+            </w:r>
           </w:p>
         </w:tc>
         <w:tc>

</xml_diff>